<commit_message>
arregle respuesta de la guía de IaSO-GE1-Conceptos-Iniciales, dejando en rojo lo que estoy en duda, y falta responder las 3 ultimas
</commit_message>
<xml_diff>
--- a/Introducción a los Sistemas Operativos/IaSO-GE1-Conceptos-Iniciales.docx
+++ b/Introducción a los Sistemas Operativos/IaSO-GE1-Conceptos-Iniciales.docx
@@ -111,9 +111,10 @@
     <w:p>
       <w:pPr>
         <w:spacing w:after="120"/>
-      </w:pPr>
-      <w:r>
-        <w:object w:dxaOrig="14041" w:dyaOrig="2235">
+        <w:jc w:val="center"/>
+      </w:pPr>
+      <w:r>
+        <w:pict>
           <v:shapetype id="_x0000_t75" coordsize="21600,21600" o:spt="75" o:preferrelative="t" path="m@4@5l@4@11@9@11@9@5xe" filled="f" stroked="f">
             <v:stroke joinstyle="miter"/>
             <v:formulas>
@@ -133,11 +134,10 @@
             <v:path o:extrusionok="f" gradientshapeok="t" o:connecttype="rect"/>
             <o:lock v:ext="edit" aspectratio="t"/>
           </v:shapetype>
-          <v:shape id="_x0000_i1025" type="#_x0000_t75" style="width:470.2pt;height:74.5pt" o:ole="">
-            <v:imagedata r:id="rId6" o:title=""/>
+          <v:shape id="_x0000_i1036" type="#_x0000_t75" style="width:409.9pt;height:121.45pt">
+            <v:imagedata r:id="rId6" o:title="2017-08-30 (1)"/>
           </v:shape>
-          <o:OLEObject Type="Embed" ProgID="Visio.Drawing.15" ShapeID="_x0000_i1025" DrawAspect="Content" ObjectID="_1565293113" r:id="rId7"/>
-        </w:object>
+        </w:pict>
       </w:r>
     </w:p>
     <w:p>
@@ -164,16 +164,34 @@
         <w:spacing w:after="120"/>
       </w:pPr>
       <w:r>
-        <w:t>Es una señal donde interrumpe al procesador avisándole que paso algo que necesita ser atendido por el procesador. Para presentar ventajas primero el sistema operativo tiene que preparar y conocer a fondo cual es el hardware que va a tener la computadora en donde se va a ejecutar</w:t>
-      </w:r>
-      <w:r>
+        <w:t xml:space="preserve">Es una señal donde interrumpe al procesador avisándole que paso algo que necesita ser atendido por el procesador. </w:t>
+      </w:r>
+      <w:r>
+        <w:rPr>
+          <w:color w:val="FF0000"/>
+        </w:rPr>
+        <w:t>Para presentar ventajas primero el sistema operativo tiene que preparar y conocer a fondo cual es el hardware que va a tener la computadora en donde se va a ejecutar</w:t>
+      </w:r>
+      <w:r>
+        <w:rPr>
+          <w:color w:val="FF0000"/>
+        </w:rPr>
         <w:t>.</w:t>
       </w:r>
       <w:r>
+        <w:rPr>
+          <w:color w:val="FF0000"/>
+        </w:rPr>
         <w:t xml:space="preserve"> una vez pasado </w:t>
       </w:r>
       <w:r>
-        <w:t>esto, las ventajas es que es automatizado, que sea muy flexible, sirve de 1 a n procesadores, logra no desperdiciar CPU cuando está manejando E/S demasiadas largas.</w:t>
+        <w:rPr>
+          <w:color w:val="FF0000"/>
+        </w:rPr>
+        <w:t>esto</w:t>
+      </w:r>
+      <w:r>
+        <w:t>, las ventajas es que es automatizado, que sea muy flexible, sirve de 1 a n procesadores, logra no desperdiciar CPU cuando está manejando E/S demasiadas largas.</w:t>
       </w:r>
     </w:p>
     <w:p>
@@ -198,10 +216,35 @@
     <w:p>
       <w:pPr>
         <w:spacing w:after="120"/>
-        <w:rPr>
-          <w:b/>
-        </w:rPr>
-      </w:pPr>
+        <w:jc w:val="center"/>
+        <w:rPr>
+          <w:b/>
+        </w:rPr>
+      </w:pPr>
+      <w:r>
+        <w:rPr>
+          <w:b/>
+        </w:rPr>
+        <w:pict>
+          <v:shape id="_x0000_i1039" type="#_x0000_t75" style="width:444.35pt;height:178.45pt">
+            <v:imagedata r:id="rId7" o:title="2017-08-30"/>
+          </v:shape>
+        </w:pict>
+      </w:r>
+    </w:p>
+    <w:p>
+      <w:pPr>
+        <w:spacing w:after="120"/>
+      </w:pPr>
+      <w:r>
+        <w:t xml:space="preserve">Se consideran dos casos para tratar con múltiples interrupciones. La primera es inhabilitar las interrupciones mientras que se está procesando una interrupción. </w:t>
+      </w:r>
+      <w:r>
+        <w:t xml:space="preserve">Y </w:t>
+      </w:r>
+      <w:r>
+        <w:t>La segunda es definir prioridades para las interrupciones y permitir que una interrupción de más prioridad cause que se interrumpa la ejecución de un manejador de una interrupción de menor prioridad.</w:t>
+      </w:r>
     </w:p>
     <w:p>
       <w:pPr>
@@ -260,10 +303,10 @@
       </w:pPr>
       <w:r>
         <w:object w:dxaOrig="2430" w:dyaOrig="2010">
-          <v:shape id="_x0000_i1026" type="#_x0000_t75" style="width:130.25pt;height:107.7pt" o:ole="">
+          <v:shape id="_x0000_i1026" type="#_x0000_t75" style="width:130.3pt;height:107.8pt" o:ole="">
             <v:imagedata r:id="rId8" o:title=""/>
           </v:shape>
-          <o:OLEObject Type="Embed" ProgID="Visio.Drawing.15" ShapeID="_x0000_i1026" DrawAspect="Content" ObjectID="_1565293114" r:id="rId9"/>
+          <o:OLEObject Type="Embed" ProgID="Visio.Drawing.15" ShapeID="_x0000_i1026" DrawAspect="Content" ObjectID="_1565613262" r:id="rId9"/>
         </w:object>
       </w:r>
     </w:p>
@@ -394,7 +437,19 @@
         <w:rPr>
           <w:b/>
         </w:rPr>
-        <w:t xml:space="preserve">¿Qué es la Entrada/Salida Programada? ¿Qué ventajas posee? </w:t>
+        <w:t>¿Qué es la Entrada/Salida Programada? ¿</w:t>
+      </w:r>
+      <w:r>
+        <w:rPr>
+          <w:b/>
+        </w:rPr>
+        <w:t>Qué ventajas posee</w:t>
+      </w:r>
+      <w:r>
+        <w:rPr>
+          <w:b/>
+        </w:rPr>
+        <w:t xml:space="preserve">? </w:t>
       </w:r>
     </w:p>
     <w:p>
@@ -402,7 +457,16 @@
         <w:t xml:space="preserve">Cuando el procesador ejecuta un programa y encuentra una instrucción de E/S, ejecuta esa instrucción generando un mandato al módulo de E/S apropiado, al </w:t>
       </w:r>
       <w:r>
-        <w:t>leer un bloque de datos de un dispositivo externo (por ej. del disco rígido) y almacenarlo en memoria</w:t>
+        <w:t>“</w:t>
+      </w:r>
+      <w:r>
+        <w:t>leer un bloque de datos de un dispositivo externo</w:t>
+      </w:r>
+      <w:r>
+        <w:t>”</w:t>
+      </w:r>
+      <w:r>
+        <w:t xml:space="preserve"> (por ej. del disco rígido) y almacenarlo en memoria</w:t>
       </w:r>
       <w:r>
         <w:t xml:space="preserve">, </w:t>
@@ -414,11 +478,10 @@
         <w:t xml:space="preserve">procesador </w:t>
       </w:r>
       <w:r>
-        <w:t xml:space="preserve">puede leer los datos en la memoria </w:t>
-      </w:r>
-      <w:r>
-        <w:lastRenderedPageBreak/>
-        <w:t>principal en una operación de salida y de almacenarlos en ella en una operación de entrada, dándole un control directo de la operación de E/S.</w:t>
+        <w:t>puede leer los datos en la memoria principal en una operación de salida y de almacenarlos en ella en una operación de entrada, dándole un control directo de la operación de E/S.</w:t>
+      </w:r>
+      <w:r>
+        <w:t xml:space="preserve"> La “ventaja” es que no interrumpe al procesador, permitiéndole ejecutar otros procesos.</w:t>
       </w:r>
     </w:p>
     <w:p>
@@ -453,7 +516,13 @@
     </w:p>
     <w:p>
       <w:r>
-        <w:t>El DMA siendo parte del Hardware, permite transferir en forma directa información de un periférico a memoria o memoria a periférico sin usar el procesador.</w:t>
+        <w:t xml:space="preserve">El DMA siendo parte del Hardware, permite transferir en forma directa información de un periférico a memoria o memoria a periférico </w:t>
+      </w:r>
+      <w:r>
+        <w:t xml:space="preserve">y </w:t>
+      </w:r>
+      <w:r>
+        <w:t>sin usar el procesador.</w:t>
       </w:r>
     </w:p>
     <w:p>
@@ -484,7 +553,13 @@
         <w:t xml:space="preserve"> Que está formado por procesos</w:t>
       </w:r>
       <w:r>
-        <w:t>.</w:t>
+        <w:t xml:space="preserve">, que controla la ejecución de aplicaciones y programas, y actúa como </w:t>
+      </w:r>
+      <w:r>
+        <w:t xml:space="preserve">la </w:t>
+      </w:r>
+      <w:r>
+        <w:t>interfaz de usuario/Computadora.</w:t>
       </w:r>
     </w:p>
     <w:p>
@@ -625,7 +700,11 @@
         <w:t>, algún disposi</w:t>
       </w:r>
       <w:r>
-        <w:t>tivo de entrada y una impresora, y cargaban manualmente el código máquina a un lector de tarjetas. Dando dolores de cabeza si un error aparecía provocando la parada del programa</w:t>
+        <w:t xml:space="preserve">tivo de entrada y una impresora, y cargaban </w:t>
+      </w:r>
+      <w:r>
+        <w:lastRenderedPageBreak/>
+        <w:t>manualmente el código máquina a un lector de tarjetas. Dando dolores de cabeza si un error aparecía provocando la parada del programa</w:t>
       </w:r>
       <w:r>
         <w:t>.</w:t>
@@ -639,10 +718,7 @@
         <w:t>2</w:t>
       </w:r>
       <w:r>
-        <w:t xml:space="preserve"> (19</w:t>
-      </w:r>
-      <w:r>
-        <w:t>55-65) Sistemas</w:t>
+        <w:t xml:space="preserve"> (1955-65) Sistemas</w:t>
       </w:r>
       <w:r>
         <w:t xml:space="preserve"> en lotes Sencillos, consistía el primer sistema operativo desa</w:t>
@@ -662,30 +738,12 @@
     </w:p>
     <w:p>
       <w:r>
-        <w:t xml:space="preserve">Generación </w:t>
-      </w:r>
-      <w:r>
-        <w:t>3</w:t>
-      </w:r>
-      <w:r>
-        <w:t xml:space="preserve"> (19</w:t>
-      </w:r>
-      <w:r>
-        <w:t>65-80)</w:t>
-      </w:r>
-    </w:p>
-    <w:p>
-      <w:r>
-        <w:t xml:space="preserve">Generación </w:t>
-      </w:r>
-      <w:r>
-        <w:t>4</w:t>
-      </w:r>
-      <w:r>
-        <w:t xml:space="preserve"> (19</w:t>
-      </w:r>
-      <w:r>
-        <w:t>80–</w:t>
+        <w:t>Generación 3 (1965-80)</w:t>
+      </w:r>
+    </w:p>
+    <w:p>
+      <w:r>
+        <w:t>Generación 4 (1980–</w:t>
       </w:r>
       <w:proofErr w:type="spellStart"/>
       <w:r>
@@ -695,8 +753,6 @@
       <w:r>
         <w:t xml:space="preserve">) </w:t>
       </w:r>
-      <w:bookmarkStart w:id="0" w:name="_GoBack"/>
-      <w:bookmarkEnd w:id="0"/>
     </w:p>
     <w:p>
       <w:pPr>
@@ -715,6 +771,15 @@
         </w:rPr>
         <w:t xml:space="preserve">¿Qué significa el concepto de “multiprogramación”? ¿Cuál es la diferencia con un sistema de “tiempo compartido”? </w:t>
       </w:r>
+    </w:p>
+    <w:p>
+      <w:pPr>
+        <w:rPr>
+          <w:b/>
+        </w:rPr>
+      </w:pPr>
+      <w:bookmarkStart w:id="0" w:name="_GoBack"/>
+      <w:bookmarkEnd w:id="0"/>
     </w:p>
     <w:p>
       <w:pPr>
@@ -1824,7 +1889,7 @@
 </file>
 
 <file path=customXml/itemProps1.xml><?xml version="1.0" encoding="utf-8"?>
-<ds:datastoreItem xmlns:ds="http://schemas.openxmlformats.org/officeDocument/2006/customXml" ds:itemID="{2C942CC5-3BA8-4AE7-A0C5-7BEB085F485D}">
+<ds:datastoreItem xmlns:ds="http://schemas.openxmlformats.org/officeDocument/2006/customXml" ds:itemID="{8BFD754D-4479-44BB-80AC-DD496E70C36C}">
   <ds:schemaRefs>
     <ds:schemaRef ds:uri="http://schemas.openxmlformats.org/officeDocument/2006/bibliography"/>
   </ds:schemaRefs>

</xml_diff>